<commit_message>
Added new role Manager to web.config, Made RoleRequest.cs to display only students of Manager org, View staff UI
</commit_message>
<xml_diff>
--- a/Sales/EduSphere_Enterprise.docx
+++ b/Sales/EduSphere_Enterprise.docx
@@ -202,8 +202,6 @@
         </w:rPr>
         <w:t>- Revised</w:t>
       </w:r>
-      <w:bookmarkStart w:id="0" w:name="_GoBack"/>
-      <w:bookmarkEnd w:id="0"/>
     </w:p>
     <w:p>
       <w:r>
@@ -1752,74 +1750,15 @@
     </w:p>
     <w:p/>
     <w:p>
-      <w:r>
-        <w:t xml:space="preserve">Note: Sample websites </w:t>
-      </w:r>
-    </w:p>
-    <w:p>
-      <w:hyperlink r:id="rId7" w:history="1">
-        <w:r>
-          <w:rPr>
-            <w:rStyle w:val="Hyperlink"/>
-          </w:rPr>
-          <w:t>http://www.shadesandstreaks.com</w:t>
-        </w:r>
-      </w:hyperlink>
-      <w:r>
-        <w:t xml:space="preserve"> </w:t>
-      </w:r>
-      <w:hyperlink r:id="rId8" w:history="1">
-        <w:r>
-          <w:rPr>
-            <w:rStyle w:val="Hyperlink"/>
-          </w:rPr>
-          <w:t>http://www.sachinsheadoffice.com</w:t>
-        </w:r>
-      </w:hyperlink>
-      <w:r>
-        <w:t xml:space="preserve"> </w:t>
-      </w:r>
-      <w:hyperlink r:id="rId9" w:history="1">
-        <w:r>
-          <w:rPr>
-            <w:rStyle w:val="Hyperlink"/>
-          </w:rPr>
-          <w:t>http://www.jeevanaasha.in</w:t>
-        </w:r>
-      </w:hyperlink>
-      <w:r>
-        <w:t xml:space="preserve"> </w:t>
-      </w:r>
-      <w:hyperlink r:id="rId10" w:history="1">
-        <w:r>
-          <w:rPr>
-            <w:rStyle w:val="Hyperlink"/>
-          </w:rPr>
-          <w:t>http://www.neurotherapyacademy.com</w:t>
-        </w:r>
-      </w:hyperlink>
-      <w:r>
-        <w:t xml:space="preserve"> </w:t>
-      </w:r>
-      <w:hyperlink r:id="rId11" w:history="1">
-        <w:r>
-          <w:rPr>
-            <w:rStyle w:val="Hyperlink"/>
-          </w:rPr>
-          <w:t>http://www.vedicosma.com</w:t>
-        </w:r>
-      </w:hyperlink>
-      <w:r>
-        <w:t xml:space="preserve"> </w:t>
-      </w:r>
+      <w:bookmarkStart w:id="0" w:name="_GoBack"/>
+      <w:bookmarkEnd w:id="0"/>
     </w:p>
     <w:p/>
     <w:p/>
     <w:p/>
-    <w:p/>
     <w:sectPr>
-      <w:headerReference w:type="default" r:id="rId12"/>
-      <w:footerReference w:type="default" r:id="rId13"/>
+      <w:headerReference w:type="default" r:id="rId7"/>
+      <w:footerReference w:type="default" r:id="rId8"/>
       <w:pgSz w:w="12240" w:h="15840"/>
       <w:pgMar w:top="1440" w:right="1440" w:bottom="1440" w:left="1440" w:header="720" w:footer="720" w:gutter="0"/>
       <w:cols w:space="720"/>

</xml_diff>